<commit_message>
Pengadaan gagal pusing lah
</commit_message>
<xml_diff>
--- a/templates/Nota Dinas Pengadaan Gagal Panitia.docx
+++ b/templates/Nota Dinas Pengadaan Gagal Panitia.docx
@@ -51,7 +51,6 @@
           <w:lang w:val="id-ID"/>
         </w:rPr>
       </w:pPr>
-      <w:proofErr w:type="spellStart"/>
       <w:r>
         <w:rPr>
           <w:rFonts w:ascii="Tahoma" w:hAnsi="Tahoma" w:cs="Tahoma"/>
@@ -59,7 +58,6 @@
         </w:rPr>
         <w:t>Nomor</w:t>
       </w:r>
-      <w:proofErr w:type="spellEnd"/>
       <w:r>
         <w:rPr>
           <w:rFonts w:ascii="Tahoma" w:hAnsi="Tahoma" w:cs="Tahoma"/>
@@ -161,13 +159,6 @@
           <w:lang w:val="sv-SE"/>
         </w:rPr>
         <w:tab/>
-      </w:r>
-      <w:proofErr w:type="gramStart"/>
-      <w:r>
-        <w:rPr>
-          <w:rFonts w:ascii="Tahoma" w:hAnsi="Tahoma" w:cs="Tahoma"/>
-          <w:lang w:val="sv-SE"/>
-        </w:rPr>
         <w:t xml:space="preserve">:  </w:t>
       </w:r>
       <w:r>
@@ -176,16 +167,7 @@
           <w:highlight w:val="cyan"/>
           <w:lang w:val="id-ID"/>
         </w:rPr>
-        <w:t>#panitia</w:t>
-      </w:r>
-      <w:proofErr w:type="gramEnd"/>
-      <w:r>
-        <w:rPr>
-          <w:rFonts w:ascii="Tahoma" w:hAnsi="Tahoma" w:cs="Tahoma"/>
-          <w:highlight w:val="cyan"/>
-          <w:lang w:val="id-ID"/>
-        </w:rPr>
-        <w:t>/pejabat#</w:t>
+        <w:t>#panitia/pejabat#</w:t>
       </w:r>
     </w:p>
     <w:p>
@@ -232,23 +214,7 @@
           <w:rFonts w:ascii="Tahoma" w:hAnsi="Tahoma" w:cs="Tahoma"/>
           <w:highlight w:val="yellow"/>
         </w:rPr>
-        <w:t>#</w:t>
-      </w:r>
-      <w:proofErr w:type="spellStart"/>
-      <w:r>
-        <w:rPr>
-          <w:rFonts w:ascii="Tahoma" w:hAnsi="Tahoma" w:cs="Tahoma"/>
-          <w:highlight w:val="yellow"/>
-        </w:rPr>
-        <w:t>tanggalsurat</w:t>
-      </w:r>
-      <w:proofErr w:type="spellEnd"/>
-      <w:r>
-        <w:rPr>
-          <w:rFonts w:ascii="Tahoma" w:hAnsi="Tahoma" w:cs="Tahoma"/>
-          <w:highlight w:val="yellow"/>
-        </w:rPr>
-        <w:t>#</w:t>
+        <w:t>#tanggalsurat#</w:t>
       </w:r>
     </w:p>
     <w:p>
@@ -293,16 +259,8 @@
           <w:lang w:val="sv-SE"/>
         </w:rPr>
         <w:tab/>
-      </w:r>
-      <w:proofErr w:type="spellStart"/>
-      <w:r>
-        <w:rPr>
-          <w:rFonts w:ascii="Tahoma" w:hAnsi="Tahoma" w:cs="Tahoma"/>
-          <w:lang w:val="sv-SE"/>
-        </w:rPr>
         <w:t>Biasa</w:t>
       </w:r>
-      <w:proofErr w:type="spellEnd"/>
     </w:p>
     <w:p>
       <w:pPr>
@@ -407,7 +365,6 @@
         </w:rPr>
         <w:t xml:space="preserve">Sehubungan </w:t>
       </w:r>
-      <w:proofErr w:type="gramStart"/>
       <w:r>
         <w:rPr>
           <w:rFonts w:ascii="Tahoma" w:hAnsi="Tahoma" w:cs="Tahoma"/>
@@ -424,17 +381,7 @@
           <w:szCs w:val="22"/>
           <w:lang w:val="sv-SE"/>
         </w:rPr>
-        <w:t>ekerjaan</w:t>
-      </w:r>
-      <w:proofErr w:type="gramEnd"/>
-      <w:r>
-        <w:rPr>
-          <w:rFonts w:ascii="Tahoma" w:hAnsi="Tahoma" w:cs="Tahoma"/>
-          <w:sz w:val="22"/>
-          <w:szCs w:val="22"/>
-          <w:lang w:val="sv-SE"/>
-        </w:rPr>
-        <w:t xml:space="preserve"> </w:t>
+        <w:t xml:space="preserve">ekerjaan </w:t>
       </w:r>
       <w:r>
         <w:rPr>
@@ -529,8 +476,6 @@
           <w:lang w:val="id-ID"/>
         </w:rPr>
       </w:pPr>
-      <w:bookmarkStart w:id="0" w:name="_GoBack"/>
-      <w:bookmarkEnd w:id="0"/>
       <w:r>
         <w:rPr>
           <w:rFonts w:ascii="Tahoma" w:hAnsi="Tahoma" w:cs="Tahoma"/>
@@ -641,7 +586,17 @@
           <w:highlight w:val="cyan"/>
           <w:lang w:val="id-ID"/>
         </w:rPr>
-        <w:t>#tglbaaanwijzing#</w:t>
+        <w:t>#tgl</w:t>
+      </w:r>
+      <w:r>
+        <w:rPr>
+          <w:rFonts w:ascii="Tahoma" w:hAnsi="Tahoma" w:cs="Tahoma"/>
+          <w:sz w:val="22"/>
+          <w:szCs w:val="22"/>
+          <w:highlight w:val="cyan"/>
+          <w:lang w:val="id-ID"/>
+        </w:rPr>
+        <w:t>aanwijzing#</w:t>
       </w:r>
     </w:p>
     <w:p>
@@ -803,7 +758,17 @@
           <w:highlight w:val="cyan"/>
           <w:lang w:val="id-ID"/>
         </w:rPr>
-        <w:t>#nobapembukaandokumen#</w:t>
+        <w:t>#no</w:t>
+      </w:r>
+      <w:r>
+        <w:rPr>
+          <w:rFonts w:ascii="Tahoma" w:hAnsi="Tahoma" w:cs="Tahoma"/>
+          <w:sz w:val="22"/>
+          <w:szCs w:val="22"/>
+          <w:highlight w:val="cyan"/>
+          <w:lang w:val="id-ID"/>
+        </w:rPr>
+        <w:t>pembukaandokumen#</w:t>
       </w:r>
       <w:r>
         <w:rPr>
@@ -1328,7 +1293,19 @@
           <w:highlight w:val="cyan"/>
           <w:lang w:val="id-ID"/>
         </w:rPr>
-        <w:t>#tglbaaanwijzing#</w:t>
+        <w:t>#tgl</w:t>
+      </w:r>
+      <w:bookmarkStart w:id="0" w:name="_GoBack"/>
+      <w:bookmarkEnd w:id="0"/>
+      <w:r>
+        <w:rPr>
+          <w:rFonts w:ascii="Tahoma" w:hAnsi="Tahoma" w:cs="Tahoma"/>
+          <w:sz w:val="22"/>
+          <w:szCs w:val="22"/>
+          <w:highlight w:val="cyan"/>
+          <w:lang w:val="id-ID"/>
+        </w:rPr>
+        <w:t>aanwijzing#</w:t>
       </w:r>
     </w:p>
     <w:p>
@@ -1646,7 +1623,6 @@
           <w:rFonts w:ascii="Tahoma" w:hAnsi="Tahoma" w:cs="Tahoma"/>
           <w:lang w:val="fi-FI"/>
         </w:rPr>
-        <w:lastRenderedPageBreak/>
         <w:t xml:space="preserve"> </w:t>
       </w:r>
       <w:r>
@@ -1687,7 +1663,7 @@
   <w:abstractNum w:abstractNumId="0">
     <w:nsid w:val="FFFFFF1D"/>
     <w:multiLevelType w:val="multilevel"/>
-    <w:tmpl w:val="FFFAE48A"/>
+    <w:tmpl w:val="43CE84B6"/>
     <w:lvl w:ilvl="0">
       <w:start w:val="1"/>
       <w:numFmt w:val="bullet"/>

</xml_diff>

<commit_message>
mamam nih pengadaan gagal
</commit_message>
<xml_diff>
--- a/templates/Nota Dinas Pengadaan Gagal Panitia.docx
+++ b/templates/Nota Dinas Pengadaan Gagal Panitia.docx
@@ -51,6 +51,7 @@
           <w:lang w:val="id-ID"/>
         </w:rPr>
       </w:pPr>
+      <w:proofErr w:type="spellStart"/>
       <w:r>
         <w:rPr>
           <w:rFonts w:ascii="Tahoma" w:hAnsi="Tahoma" w:cs="Tahoma"/>
@@ -58,6 +59,7 @@
         </w:rPr>
         <w:t>Nomor</w:t>
       </w:r>
+      <w:proofErr w:type="spellEnd"/>
       <w:r>
         <w:rPr>
           <w:rFonts w:ascii="Tahoma" w:hAnsi="Tahoma" w:cs="Tahoma"/>
@@ -87,6 +89,7 @@
           <w:lang w:val="pt-BR"/>
         </w:rPr>
       </w:pPr>
+      <w:proofErr w:type="spellStart"/>
       <w:r>
         <w:rPr>
           <w:rFonts w:ascii="Tahoma" w:hAnsi="Tahoma" w:cs="Tahoma"/>
@@ -94,6 +97,7 @@
         </w:rPr>
         <w:t>Kepada</w:t>
       </w:r>
+      <w:proofErr w:type="spellEnd"/>
       <w:r>
         <w:rPr>
           <w:rFonts w:ascii="Tahoma" w:hAnsi="Tahoma" w:cs="Tahoma"/>
@@ -159,6 +163,13 @@
           <w:lang w:val="sv-SE"/>
         </w:rPr>
         <w:tab/>
+      </w:r>
+      <w:proofErr w:type="gramStart"/>
+      <w:r>
+        <w:rPr>
+          <w:rFonts w:ascii="Tahoma" w:hAnsi="Tahoma" w:cs="Tahoma"/>
+          <w:lang w:val="sv-SE"/>
+        </w:rPr>
         <w:t xml:space="preserve">:  </w:t>
       </w:r>
       <w:r>
@@ -167,7 +178,16 @@
           <w:highlight w:val="cyan"/>
           <w:lang w:val="id-ID"/>
         </w:rPr>
-        <w:t>#panitia/pejabat#</w:t>
+        <w:t>#panitia</w:t>
+      </w:r>
+      <w:proofErr w:type="gramEnd"/>
+      <w:r>
+        <w:rPr>
+          <w:rFonts w:ascii="Tahoma" w:hAnsi="Tahoma" w:cs="Tahoma"/>
+          <w:highlight w:val="cyan"/>
+          <w:lang w:val="id-ID"/>
+        </w:rPr>
+        <w:t>/pejabat#</w:t>
       </w:r>
     </w:p>
     <w:p>
@@ -183,6 +203,7 @@
           <w:rFonts w:ascii="Tahoma" w:hAnsi="Tahoma" w:cs="Tahoma"/>
         </w:rPr>
       </w:pPr>
+      <w:proofErr w:type="spellStart"/>
       <w:r>
         <w:rPr>
           <w:rFonts w:ascii="Tahoma" w:hAnsi="Tahoma" w:cs="Tahoma"/>
@@ -190,6 +211,7 @@
         </w:rPr>
         <w:t>Tanggal</w:t>
       </w:r>
+      <w:proofErr w:type="spellEnd"/>
       <w:r>
         <w:rPr>
           <w:rFonts w:ascii="Tahoma" w:hAnsi="Tahoma" w:cs="Tahoma"/>
@@ -214,7 +236,23 @@
           <w:rFonts w:ascii="Tahoma" w:hAnsi="Tahoma" w:cs="Tahoma"/>
           <w:highlight w:val="yellow"/>
         </w:rPr>
-        <w:t>#tanggalsurat#</w:t>
+        <w:t>#</w:t>
+      </w:r>
+      <w:proofErr w:type="spellStart"/>
+      <w:r>
+        <w:rPr>
+          <w:rFonts w:ascii="Tahoma" w:hAnsi="Tahoma" w:cs="Tahoma"/>
+          <w:highlight w:val="yellow"/>
+        </w:rPr>
+        <w:t>tanggalsurat</w:t>
+      </w:r>
+      <w:proofErr w:type="spellEnd"/>
+      <w:r>
+        <w:rPr>
+          <w:rFonts w:ascii="Tahoma" w:hAnsi="Tahoma" w:cs="Tahoma"/>
+          <w:highlight w:val="yellow"/>
+        </w:rPr>
+        <w:t>#</w:t>
       </w:r>
     </w:p>
     <w:p>
@@ -259,8 +297,16 @@
           <w:lang w:val="sv-SE"/>
         </w:rPr>
         <w:tab/>
+      </w:r>
+      <w:proofErr w:type="spellStart"/>
+      <w:r>
+        <w:rPr>
+          <w:rFonts w:ascii="Tahoma" w:hAnsi="Tahoma" w:cs="Tahoma"/>
+          <w:lang w:val="sv-SE"/>
+        </w:rPr>
         <w:t>Biasa</w:t>
       </w:r>
+      <w:proofErr w:type="spellEnd"/>
     </w:p>
     <w:p>
       <w:pPr>
@@ -276,6 +322,7 @@
           <w:lang w:val="id-ID"/>
         </w:rPr>
       </w:pPr>
+      <w:proofErr w:type="spellStart"/>
       <w:r>
         <w:rPr>
           <w:rFonts w:ascii="Tahoma" w:hAnsi="Tahoma" w:cs="Tahoma"/>
@@ -283,6 +330,7 @@
         </w:rPr>
         <w:t>Perihal</w:t>
       </w:r>
+      <w:proofErr w:type="spellEnd"/>
       <w:r>
         <w:rPr>
           <w:rFonts w:ascii="Tahoma" w:hAnsi="Tahoma" w:cs="Tahoma"/>
@@ -356,6 +404,7 @@
           <w:lang w:val="sv-SE"/>
         </w:rPr>
       </w:pPr>
+      <w:proofErr w:type="spellStart"/>
       <w:r>
         <w:rPr>
           <w:rFonts w:ascii="Tahoma" w:hAnsi="Tahoma" w:cs="Tahoma"/>
@@ -363,8 +412,19 @@
           <w:szCs w:val="22"/>
           <w:lang w:val="sv-SE"/>
         </w:rPr>
-        <w:t xml:space="preserve">Sehubungan </w:t>
-      </w:r>
+        <w:t>Sehubungan</w:t>
+      </w:r>
+      <w:proofErr w:type="spellEnd"/>
+      <w:r>
+        <w:rPr>
+          <w:rFonts w:ascii="Tahoma" w:hAnsi="Tahoma" w:cs="Tahoma"/>
+          <w:sz w:val="22"/>
+          <w:szCs w:val="22"/>
+          <w:lang w:val="sv-SE"/>
+        </w:rPr>
+        <w:t xml:space="preserve"> </w:t>
+      </w:r>
+      <w:proofErr w:type="gramStart"/>
       <w:r>
         <w:rPr>
           <w:rFonts w:ascii="Tahoma" w:hAnsi="Tahoma" w:cs="Tahoma"/>
@@ -374,6 +434,7 @@
         </w:rPr>
         <w:t>dengan  p</w:t>
       </w:r>
+      <w:proofErr w:type="spellStart"/>
       <w:r>
         <w:rPr>
           <w:rFonts w:ascii="Tahoma" w:hAnsi="Tahoma" w:cs="Tahoma"/>
@@ -381,7 +442,18 @@
           <w:szCs w:val="22"/>
           <w:lang w:val="sv-SE"/>
         </w:rPr>
-        <w:t xml:space="preserve">ekerjaan </w:t>
+        <w:t>ekerjaan</w:t>
+      </w:r>
+      <w:proofErr w:type="spellEnd"/>
+      <w:proofErr w:type="gramEnd"/>
+      <w:r>
+        <w:rPr>
+          <w:rFonts w:ascii="Tahoma" w:hAnsi="Tahoma" w:cs="Tahoma"/>
+          <w:sz w:val="22"/>
+          <w:szCs w:val="22"/>
+          <w:lang w:val="sv-SE"/>
+        </w:rPr>
+        <w:t xml:space="preserve"> </w:t>
       </w:r>
       <w:r>
         <w:rPr>
@@ -429,6 +501,7 @@
         </w:rPr>
         <w:t xml:space="preserve"> </w:t>
       </w:r>
+      <w:proofErr w:type="spellStart"/>
       <w:r>
         <w:rPr>
           <w:rFonts w:ascii="Tahoma" w:hAnsi="Tahoma" w:cs="Tahoma"/>
@@ -438,6 +511,7 @@
         </w:rPr>
         <w:t>dengan</w:t>
       </w:r>
+      <w:proofErr w:type="spellEnd"/>
       <w:r>
         <w:rPr>
           <w:rFonts w:ascii="Tahoma" w:hAnsi="Tahoma" w:cs="Tahoma"/>
@@ -651,7 +725,7 @@
           <w:rFonts w:ascii="Tahoma" w:hAnsi="Tahoma" w:cs="Tahoma"/>
           <w:sz w:val="22"/>
           <w:szCs w:val="22"/>
-          <w:highlight w:val="red"/>
+          <w:highlight w:val="cyan"/>
           <w:lang w:val="id-ID"/>
         </w:rPr>
         <w:t>#tglpemasukandokumen#</w:t>
@@ -670,11 +744,13 @@
           <w:rFonts w:ascii="Tahoma" w:hAnsi="Tahoma" w:cs="Tahoma"/>
           <w:sz w:val="22"/>
           <w:szCs w:val="22"/>
-          <w:highlight w:val="red"/>
+          <w:highlight w:val="cyan"/>
           <w:lang w:val="id-ID"/>
         </w:rPr>
         <w:t>#waktupemasukandokumen#</w:t>
       </w:r>
+      <w:bookmarkStart w:id="0" w:name="_GoBack"/>
+      <w:bookmarkEnd w:id="0"/>
     </w:p>
     <w:p>
       <w:pPr>
@@ -1412,8 +1488,6 @@
         </w:rPr>
         <w:t>#tglbapembukaandokumen</w:t>
       </w:r>
-      <w:bookmarkStart w:id="0" w:name="_GoBack"/>
-      <w:bookmarkEnd w:id="0"/>
       <w:r>
         <w:rPr>
           <w:rFonts w:ascii="Tahoma" w:hAnsi="Tahoma" w:cs="Tahoma"/>
@@ -1575,7 +1649,7 @@
           <w:tab w:val="left" w:pos="2160"/>
         </w:tabs>
         <w:ind w:left="1080"/>
-        <w:jc w:val="both"/>
+        <w:jc w:val="right"/>
         <w:rPr>
           <w:rFonts w:ascii="Tahoma" w:hAnsi="Tahoma" w:cs="Tahoma"/>
           <w:lang w:val="fi-FI"/>
@@ -1586,7 +1660,31 @@
           <w:rFonts w:ascii="Tahoma" w:hAnsi="Tahoma" w:cs="Tahoma"/>
           <w:lang w:val="fi-FI"/>
         </w:rPr>
-        <w:t xml:space="preserve">                                                                                          </w:t>
+        <w:t xml:space="preserve">                       </w:t>
+      </w:r>
+      <w:r>
+        <w:rPr>
+          <w:rFonts w:ascii="Tahoma" w:hAnsi="Tahoma" w:cs="Tahoma"/>
+          <w:b/>
+          <w:highlight w:val="cyan"/>
+          <w:lang w:val="id-ID"/>
+        </w:rPr>
+        <w:t>#Ketuapanitia/Pejabat#</w:t>
+      </w:r>
+      <w:r>
+        <w:rPr>
+          <w:rFonts w:ascii="Tahoma" w:hAnsi="Tahoma" w:cs="Tahoma"/>
+          <w:b/>
+          <w:lang w:val="id-ID"/>
+        </w:rPr>
+        <w:t xml:space="preserve"> </w:t>
+      </w:r>
+      <w:r>
+        <w:rPr>
+          <w:rFonts w:ascii="Tahoma" w:hAnsi="Tahoma" w:cs="Tahoma"/>
+          <w:lang w:val="fi-FI"/>
+        </w:rPr>
+        <w:t xml:space="preserve">                                                                   </w:t>
       </w:r>
     </w:p>
     <w:p>
@@ -1605,40 +1703,19 @@
           <w:lang w:val="id-ID"/>
         </w:rPr>
       </w:pPr>
+      <w:proofErr w:type="spellStart"/>
       <w:r>
         <w:rPr>
           <w:rFonts w:ascii="Tahoma" w:hAnsi="Tahoma" w:cs="Tahoma"/>
           <w:lang w:val="fi-FI"/>
         </w:rPr>
-        <w:t xml:space="preserve">Tembusan </w:t>
-      </w:r>
+        <w:t>Tembusan</w:t>
+      </w:r>
+      <w:proofErr w:type="spellEnd"/>
       <w:r>
         <w:rPr>
           <w:rFonts w:ascii="Tahoma" w:hAnsi="Tahoma" w:cs="Tahoma"/>
           <w:lang w:val="fi-FI"/>
-        </w:rPr>
-        <w:t xml:space="preserve">                                                  </w:t>
-      </w:r>
-      <w:r>
-        <w:rPr>
-          <w:rFonts w:ascii="Tahoma" w:hAnsi="Tahoma" w:cs="Tahoma"/>
-        </w:rPr>
-        <w:t xml:space="preserve">    </w:t>
-      </w:r>
-      <w:r>
-        <w:rPr>
-          <w:rFonts w:ascii="Tahoma" w:hAnsi="Tahoma" w:cs="Tahoma"/>
-          <w:b/>
-          <w:highlight w:val="cyan"/>
-          <w:lang w:val="id-ID"/>
-        </w:rPr>
-        <w:t>#Ketuapanitia/Pejabat#</w:t>
-      </w:r>
-      <w:r>
-        <w:rPr>
-          <w:rFonts w:ascii="Tahoma" w:hAnsi="Tahoma" w:cs="Tahoma"/>
-          <w:b/>
-          <w:lang w:val="id-ID"/>
         </w:rPr>
         <w:t xml:space="preserve"> </w:t>
       </w:r>
@@ -1704,7 +1781,7 @@
   <w:abstractNum w:abstractNumId="0">
     <w:nsid w:val="FFFFFF1D"/>
     <w:multiLevelType w:val="multilevel"/>
-    <w:tmpl w:val="D57CB8C4"/>
+    <w:tmpl w:val="90768A22"/>
     <w:lvl w:ilvl="0">
       <w:start w:val="1"/>
       <w:numFmt w:val="bullet"/>

</xml_diff>